<commit_message>
fixed luis profile issue
</commit_message>
<xml_diff>
--- a/assets/template/resume_6.docx
+++ b/assets/template/resume_6.docx
@@ -68,20 +68,59 @@
       </w:r>
       <w:r>
         <w:rPr>
+          <w:rFonts w:asciiTheme="majorHAnsi" w:eastAsia="Rubik Light" w:hAnsiTheme="majorHAnsi" w:cstheme="majorHAnsi"/>
+        </w:rPr>
+        <w:t xml:space="preserve"> </w:t>
+      </w:r>
+      <w:r>
+        <w:rPr>
+          <w:rFonts w:asciiTheme="majorHAnsi" w:eastAsia="Rubik Light" w:hAnsiTheme="majorHAnsi" w:cstheme="majorHAnsi"/>
+          <w:sz w:val="16"/>
+          <w:szCs w:val="16"/>
+        </w:rPr>
+        <w:sym w:font="Symbol" w:char="F0B7"/>
+      </w:r>
+      <w:r>
+        <w:rPr>
           <w:rFonts w:asciiTheme="majorHAnsi" w:eastAsia="AppleGothic" w:hAnsiTheme="majorHAnsi" w:cstheme="majorHAnsi"/>
           <w:color w:val="000000" w:themeColor="text1"/>
         </w:rPr>
-        <w:t xml:space="preserve">• </w:t>
-      </w:r>
-      <w:r>
-        <w:t xml:space="preserve">{email} </w:t>
+        <w:t xml:space="preserve"> </w:t>
       </w:r>
       <w:r>
         <w:rPr>
           <w:rFonts w:asciiTheme="majorHAnsi" w:eastAsia="AppleGothic" w:hAnsiTheme="majorHAnsi" w:cstheme="majorHAnsi"/>
           <w:color w:val="000000" w:themeColor="text1"/>
         </w:rPr>
-        <w:t xml:space="preserve">• </w:t>
+        <w:t xml:space="preserve"> </w:t>
+      </w:r>
+      <w:r>
+        <w:t xml:space="preserve">{email} </w:t>
+      </w:r>
+      <w:r>
+        <w:t xml:space="preserve"> </w:t>
+      </w:r>
+      <w:r>
+        <w:rPr>
+          <w:rFonts w:asciiTheme="majorHAnsi" w:eastAsia="Rubik Light" w:hAnsiTheme="majorHAnsi" w:cstheme="majorHAnsi"/>
+          <w:sz w:val="16"/>
+          <w:szCs w:val="16"/>
+        </w:rPr>
+        <w:sym w:font="Symbol" w:char="F0B7"/>
+      </w:r>
+      <w:r>
+        <w:rPr>
+          <w:rFonts w:asciiTheme="majorHAnsi" w:eastAsia="AppleGothic" w:hAnsiTheme="majorHAnsi" w:cstheme="majorHAnsi"/>
+          <w:color w:val="000000" w:themeColor="text1"/>
+        </w:rPr>
+        <w:t xml:space="preserve"> </w:t>
+      </w:r>
+      <w:r>
+        <w:rPr>
+          <w:rFonts w:asciiTheme="majorHAnsi" w:eastAsia="AppleGothic" w:hAnsiTheme="majorHAnsi" w:cstheme="majorHAnsi"/>
+          <w:color w:val="000000" w:themeColor="text1"/>
+        </w:rPr>
+        <w:t xml:space="preserve"> </w:t>
       </w:r>
       <w:r>
         <w:rPr>
@@ -99,10 +138,26 @@
       </w:r>
       <w:r>
         <w:rPr>
+          <w:rFonts w:asciiTheme="majorHAnsi" w:eastAsia="Rubik Light" w:hAnsiTheme="majorHAnsi" w:cstheme="majorHAnsi"/>
+          <w:sz w:val="24"/>
+          <w:szCs w:val="24"/>
+        </w:rPr>
+        <w:t xml:space="preserve"> </w:t>
+      </w:r>
+      <w:r>
+        <w:rPr>
+          <w:rFonts w:asciiTheme="majorHAnsi" w:eastAsia="Rubik Light" w:hAnsiTheme="majorHAnsi" w:cstheme="majorHAnsi"/>
+          <w:sz w:val="16"/>
+          <w:szCs w:val="16"/>
+        </w:rPr>
+        <w:sym w:font="Symbol" w:char="F0B7"/>
+      </w:r>
+      <w:r>
+        <w:rPr>
           <w:rFonts w:asciiTheme="majorHAnsi" w:eastAsia="AppleGothic" w:hAnsiTheme="majorHAnsi" w:cstheme="majorHAnsi"/>
           <w:color w:val="000000" w:themeColor="text1"/>
         </w:rPr>
-        <w:t>•</w:t>
+        <w:t xml:space="preserve"> </w:t>
       </w:r>
       <w:r>
         <w:rPr>
@@ -210,8 +265,6 @@
       <w:r>
         <w:rPr>
           <w:rFonts w:asciiTheme="majorHAnsi" w:eastAsia="Rubik Light" w:hAnsiTheme="majorHAnsi" w:cstheme="majorHAnsi"/>
-          <w:sz w:val="16"/>
-          <w:szCs w:val="16"/>
         </w:rPr>
         <w:sym w:font="Symbol" w:char="F0B7"/>
       </w:r>
@@ -236,8 +289,6 @@
       <w:r>
         <w:rPr>
           <w:rFonts w:asciiTheme="majorHAnsi" w:eastAsia="Rubik Light" w:hAnsiTheme="majorHAnsi" w:cstheme="majorHAnsi"/>
-          <w:sz w:val="16"/>
-          <w:szCs w:val="16"/>
         </w:rPr>
         <w:sym w:font="Symbol" w:char="F0B7"/>
       </w:r>
@@ -247,8 +298,6 @@
         </w:rPr>
         <w:t xml:space="preserve"> </w:t>
       </w:r>
-      <w:bookmarkStart w:id="0" w:name="_GoBack"/>
-      <w:bookmarkEnd w:id="0"/>
       <w:r>
         <w:rPr>
           <w:rFonts w:asciiTheme="majorHAnsi" w:eastAsia="Rubik Light" w:hAnsiTheme="majorHAnsi" w:cstheme="majorHAnsi"/>
@@ -258,8 +307,6 @@
       <w:r>
         <w:rPr>
           <w:rFonts w:asciiTheme="majorHAnsi" w:eastAsia="Rubik Light" w:hAnsiTheme="majorHAnsi" w:cstheme="majorHAnsi"/>
-          <w:sz w:val="16"/>
-          <w:szCs w:val="16"/>
         </w:rPr>
         <w:sym w:font="Symbol" w:char="F0B7"/>
       </w:r>
@@ -272,8 +319,6 @@
       <w:r>
         <w:rPr>
           <w:rFonts w:asciiTheme="majorHAnsi" w:eastAsia="Rubik Light" w:hAnsiTheme="majorHAnsi" w:cstheme="majorHAnsi"/>
-          <w:sz w:val="16"/>
-          <w:szCs w:val="16"/>
         </w:rPr>
         <w:sym w:font="Symbol" w:char="F0B7"/>
       </w:r>
@@ -310,7 +355,19 @@
           <w:sz w:val="34"/>
           <w:szCs w:val="34"/>
         </w:rPr>
-        <w:t>WORK EXPERIENCE</w:t>
+        <w:t>WORK E</w:t>
+      </w:r>
+      <w:bookmarkStart w:id="0" w:name="_GoBack"/>
+      <w:bookmarkEnd w:id="0"/>
+      <w:r>
+        <w:rPr>
+          <w:rFonts w:asciiTheme="majorHAnsi" w:eastAsia="Rubik" w:hAnsiTheme="majorHAnsi" w:cstheme="majorHAnsi"/>
+          <w:b/>
+          <w:color w:val="1C4587"/>
+          <w:sz w:val="34"/>
+          <w:szCs w:val="34"/>
+        </w:rPr>
+        <w:t>XPERIENCE</w:t>
       </w:r>
     </w:p>
     <w:p>

</xml_diff>